<commit_message>
Work on Ch 1 and figs
</commit_message>
<xml_diff>
--- a/ch1_background.docx
+++ b/ch1_background.docx
@@ -131,26 +131,10 @@
         <w:t xml:space="preserve">The Groucho/TLE </w:t>
       </w:r>
       <w:r>
-        <w:t>(</w:t>
-      </w:r>
-      <w:proofErr w:type="spellStart"/>
-      <w:r>
-        <w:t>Gro</w:t>
-      </w:r>
-      <w:proofErr w:type="spellEnd"/>
-      <w:r>
-        <w:t xml:space="preserve">) </w:t>
-      </w:r>
-      <w:r>
-        <w:t xml:space="preserve">family of of </w:t>
-      </w:r>
-      <w:proofErr w:type="spellStart"/>
-      <w:r>
-        <w:t>corepressors</w:t>
-      </w:r>
-      <w:proofErr w:type="spellEnd"/>
-      <w:r>
-        <w:t xml:space="preserve"> play crucial roles in development throughout metazoans. Groucho, the sole </w:t>
+        <w:t xml:space="preserve">(Gro) </w:t>
+      </w:r>
+      <w:r>
+        <w:t xml:space="preserve">family of of corepressors play crucial roles in development throughout metazoans. Groucho, the sole </w:t>
       </w:r>
       <w:r>
         <w:rPr>
@@ -159,40 +143,16 @@
         <w:t xml:space="preserve">Drosophila melanogaster </w:t>
       </w:r>
       <w:r>
-        <w:t xml:space="preserve">member of this protein family, was first discovered in the context of a slight </w:t>
-      </w:r>
-      <w:proofErr w:type="spellStart"/>
-      <w:r>
-        <w:t>hypomorphic</w:t>
-      </w:r>
-      <w:proofErr w:type="spellEnd"/>
-      <w:r>
-        <w:t xml:space="preserve"> allele which resulted in the formation</w:t>
+        <w:t>member of this protein family, was first discovered in the context of a slight hypomorphic allele which resulted in the formation</w:t>
       </w:r>
       <w:r>
         <w:t xml:space="preserve"> of extra supraorbital bristles reminiscent of the bushy eyebrows of Groucho Marx </w:t>
       </w:r>
       <w:r>
-        <w:t>{</w:t>
-      </w:r>
-      <w:proofErr w:type="spellStart"/>
-      <w:r>
-        <w:t>Lindsley</w:t>
-      </w:r>
-      <w:proofErr w:type="spellEnd"/>
-      <w:r>
-        <w:t>, 1968 #3055}</w:t>
-      </w:r>
-      <w:r>
-        <w:t xml:space="preserve">. Subsequent research on </w:t>
-      </w:r>
-      <w:proofErr w:type="spellStart"/>
-      <w:r>
-        <w:t>Gro</w:t>
-      </w:r>
-      <w:proofErr w:type="spellEnd"/>
-      <w:r>
-        <w:t xml:space="preserve"> in </w:t>
+        <w:t>{Lindsley, 1968 #3055}</w:t>
+      </w:r>
+      <w:r>
+        <w:t xml:space="preserve">. Subsequent research on Gro in </w:t>
       </w:r>
       <w:r>
         <w:rPr>
@@ -204,15 +164,7 @@
         <w:t xml:space="preserve">has served to characterize this factor’s central importance to developmental gene regulation in response to a variety of developmental programs and signaling pathways. </w:t>
       </w:r>
       <w:r>
-        <w:t xml:space="preserve">As a </w:t>
-      </w:r>
-      <w:proofErr w:type="spellStart"/>
-      <w:r>
-        <w:t>corepressor</w:t>
-      </w:r>
-      <w:proofErr w:type="spellEnd"/>
-      <w:r>
-        <w:t xml:space="preserve">, Groucho has no documented direct ability to bind DNA in a sequence-specific manner, instead relying on recruitment to genomic loci through interaction with a diverse array of transcriptional repressors. </w:t>
+        <w:t xml:space="preserve">As a corepressor, Groucho has no documented direct ability to bind DNA in a sequence-specific manner, instead relying on recruitment to genomic loci through interaction with a diverse array of transcriptional repressors. </w:t>
       </w:r>
       <w:r>
         <w:t xml:space="preserve">Groucho is essential to the correct patterning and development of </w:t>
@@ -227,15 +179,7 @@
         <w:t xml:space="preserve">and is required for viability. Similar roles have been identified in vertebrates </w:t>
       </w:r>
       <w:r>
-        <w:t>{</w:t>
-      </w:r>
-      <w:proofErr w:type="spellStart"/>
-      <w:r>
-        <w:t>Paroush</w:t>
-      </w:r>
-      <w:proofErr w:type="spellEnd"/>
-      <w:r>
-        <w:t>, 1994 #172}</w:t>
+        <w:t>{Paroush, 1994 #172}</w:t>
       </w:r>
       <w:r>
         <w:t>.</w:t>
@@ -254,65 +198,31 @@
         <w:t xml:space="preserve"> </w:t>
       </w:r>
       <w:r>
-        <w:t>{</w:t>
-      </w:r>
-      <w:proofErr w:type="spellStart"/>
-      <w:r>
-        <w:t>Turki-Judeh</w:t>
-      </w:r>
-      <w:proofErr w:type="spellEnd"/>
-      <w:r>
-        <w:t>, 2012 #2385}</w:t>
-      </w:r>
-      <w:r>
-        <w:t xml:space="preserve">. The N-terminal Q (glutamine rich) domain is one of the two conserved domains. The Q domain is responsible for the formation of tetramers, and possibly higher-order oligomers of </w:t>
-      </w:r>
-      <w:proofErr w:type="spellStart"/>
-      <w:r>
-        <w:t>Gro</w:t>
-      </w:r>
-      <w:proofErr w:type="spellEnd"/>
-      <w:r>
-        <w:t xml:space="preserve"> </w:t>
+        <w:t>{Turki-Judeh, 2012 #2385}</w:t>
+      </w:r>
+      <w:r>
+        <w:t xml:space="preserve">. The N-terminal Q (glutamine rich) domain is one of the two conserved domains. </w:t>
+      </w:r>
+      <w:r>
+        <w:t>The Q-</w:t>
+      </w:r>
+      <w:r>
+        <w:t xml:space="preserve">domain is responsible for the formation of tetramers, and possibly higher-order oligomers of Gro </w:t>
       </w:r>
       <w:r>
         <w:t>{Chen, 1998 #267}</w:t>
       </w:r>
       <w:r>
-        <w:t xml:space="preserve">. Additionally, the Q </w:t>
-      </w:r>
-      <w:r>
-        <w:t>domain mediates a subset of interactions with transcriptional repressors, including the TCF/</w:t>
-      </w:r>
-      <w:proofErr w:type="spellStart"/>
-      <w:r>
-        <w:t>Lef</w:t>
-      </w:r>
-      <w:proofErr w:type="spellEnd"/>
-      <w:r>
-        <w:t xml:space="preserve"> family of proteins </w:t>
-      </w:r>
-      <w:r>
-        <w:t>{</w:t>
-      </w:r>
-      <w:proofErr w:type="spellStart"/>
-      <w:r>
-        <w:t>Brantjes</w:t>
-      </w:r>
-      <w:proofErr w:type="spellEnd"/>
-      <w:r>
-        <w:t>, 2001 #3058}</w:t>
-      </w:r>
-      <w:r>
-        <w:t xml:space="preserve">. Assays involving Grg3, a mouse homolog of </w:t>
-      </w:r>
-      <w:proofErr w:type="spellStart"/>
-      <w:r>
-        <w:t>Gro</w:t>
-      </w:r>
-      <w:proofErr w:type="spellEnd"/>
-      <w:r>
-        <w:t xml:space="preserve">, on </w:t>
+        <w:t>. Additionally, the Q-</w:t>
+      </w:r>
+      <w:r>
+        <w:t xml:space="preserve">domain mediates a subset of interactions with transcriptional repressors, including the TCF/Lef family of proteins </w:t>
+      </w:r>
+      <w:r>
+        <w:t>{Brantjes, 2001 #3058}</w:t>
+      </w:r>
+      <w:r>
+        <w:t xml:space="preserve">. Assays involving Grg3, a mouse homolog of Gro, on </w:t>
       </w:r>
       <w:r>
         <w:rPr>
@@ -321,65 +231,1736 @@
         <w:t>in vitro</w:t>
       </w:r>
       <w:r>
-        <w:t xml:space="preserve"> chromatin arrays showed that Q domain mediated </w:t>
-      </w:r>
-      <w:proofErr w:type="spellStart"/>
-      <w:r>
-        <w:t>tetramerization</w:t>
-      </w:r>
-      <w:proofErr w:type="spellEnd"/>
-      <w:r>
-        <w:t xml:space="preserve"> is not required for recruitment of </w:t>
-      </w:r>
-      <w:proofErr w:type="spellStart"/>
-      <w:r>
-        <w:t>Gro</w:t>
-      </w:r>
-      <w:proofErr w:type="spellEnd"/>
-      <w:r>
-        <w:t xml:space="preserve"> to chromatin, but is required for subsequent aggregation of </w:t>
-      </w:r>
-      <w:proofErr w:type="spellStart"/>
+        <w:t xml:space="preserve"> chromatin arrays showed that Q-</w:t>
+      </w:r>
+      <w:r>
+        <w:t xml:space="preserve">domain mediated tetramerization is not required for recruitment of Gro to chromatin, but is required for subsequent aggregation of </w:t>
+      </w:r>
       <w:r>
         <w:lastRenderedPageBreak/>
-        <w:t>chromatinized</w:t>
-      </w:r>
-      <w:proofErr w:type="spellEnd"/>
-      <w:r>
-        <w:t xml:space="preserve"> fragments. However, assays in cell culture revealed that oligomerization-deficient mutants of </w:t>
-      </w:r>
-      <w:proofErr w:type="spellStart"/>
-      <w:r>
-        <w:t>Gro</w:t>
-      </w:r>
-      <w:proofErr w:type="spellEnd"/>
-      <w:r>
-        <w:t xml:space="preserve"> exhibited similar patterns of chromatin localization as wild-type </w:t>
-      </w:r>
-      <w:proofErr w:type="spellStart"/>
-      <w:r>
-        <w:t>Gro</w:t>
-      </w:r>
-      <w:proofErr w:type="spellEnd"/>
+        <w:t xml:space="preserve">chromatinized fragments. However, assays in cell culture revealed that oligomerization-deficient mutants of Gro exhibited similar </w:t>
+      </w:r>
+      <w:r>
+        <w:t>binding peak widths</w:t>
+      </w:r>
+      <w:r>
+        <w:t xml:space="preserve"> as wild-type Gro </w:t>
+      </w:r>
+      <w:r>
+        <w:t>{Kaul, 2014 #2204}</w:t>
+      </w:r>
+      <w:r>
+        <w:t xml:space="preserve">. </w:t>
+      </w:r>
+      <w:r>
+        <w:t>The structure</w:t>
+      </w:r>
+      <w:r>
+        <w:t xml:space="preserve"> of the Q-domain of TLE1</w:t>
+      </w:r>
+      <w:r>
+        <w:t xml:space="preserve">, a human homologue of Gro, was recently solved, revealing the domain to form a dimer of dimers </w:t>
+      </w:r>
+      <w:r>
+        <w:t>{Chodaparambil, 2014 #3057}</w:t>
+      </w:r>
+      <w:r>
+        <w:t xml:space="preserve">. Though this explains the observation that </w:t>
+      </w:r>
+      <w:r>
+        <w:rPr>
+          <w:i/>
+        </w:rPr>
+        <w:t xml:space="preserve">Drosophila </w:t>
+      </w:r>
+      <w:r>
+        <w:t>Gro forms a tetramer, the current model of oligomerization fails to account for the observation of higher-order oligomerization.</w:t>
+      </w:r>
+    </w:p>
+    <w:p>
+      <w:pPr>
+        <w:pStyle w:val="BodyText"/>
+        <w:spacing w:line="480" w:lineRule="auto"/>
+        <w:ind w:firstLine="720"/>
+      </w:pPr>
+      <w:r>
+        <w:t>The WD-domain is the second conserved domain of Gro and comprises the C-terminus of the protei</w:t>
+      </w:r>
+      <w:r>
+        <w:t>n. The WD-domain consists of a seven-bladed β-propeller domain, and is responsible for the majority of Groucho interactions with DNA-binding repressors. The majority of these interactions are mediated through binding of the WD-domain to short peptide motifs</w:t>
+      </w:r>
       <w:r>
         <w:t xml:space="preserve"> </w:t>
       </w:r>
       <w:r>
-        <w:t>{</w:t>
-      </w:r>
-      <w:proofErr w:type="spellStart"/>
-      <w:r>
-        <w:t>Kaul</w:t>
-      </w:r>
-      <w:proofErr w:type="spellEnd"/>
-      <w:r>
-        <w:t>, 2014 #2204}</w:t>
-      </w:r>
-      <w:r>
-        <w:t xml:space="preserve">. </w:t>
-      </w:r>
+        <w:t>{Jennings, 2006 #3059}</w:t>
+      </w:r>
+      <w:r>
+        <w:t>, the mos</w:t>
+      </w:r>
+      <w:r>
+        <w:t>t well-characterized of which are</w:t>
+      </w:r>
+      <w:r>
+        <w:t xml:space="preserve"> the Engrailed homology domain (Eh1)</w:t>
+      </w:r>
+      <w:r>
+        <w:t xml:space="preserve"> and WRPW motifs.</w:t>
+      </w:r>
+    </w:p>
+    <w:p>
+      <w:pPr>
+        <w:pStyle w:val="BodyText"/>
+        <w:spacing w:line="480" w:lineRule="auto"/>
+        <w:ind w:firstLine="720"/>
+      </w:pPr>
+      <w:r>
+        <w:t xml:space="preserve">The central region of Groucho is divided into three domains, the GP, CcN, and SP domains. The GP domain binds to a histone deacetylase (HDAC1/Rpd3), which is involved with some but not all Groucho-repressive activity </w:t>
+      </w:r>
+      <w:r>
+        <w:t>{Chen, 1999 #3061}</w:t>
+      </w:r>
+      <w:r>
+        <w:t xml:space="preserve">. The CcN domain is involved in Gorucho regulation, containing multiple Ck2 and Cdc2 phosphorylation sites </w:t>
+      </w:r>
+      <w:r>
+        <w:t>{Nuthall, 2002 #3062}</w:t>
+      </w:r>
+      <w:r>
+        <w:t xml:space="preserve">. The SP domain contains multiple sites phosphorylated in response to MAPK signaling, resulting in down-regulation of Groucho activity via nuclear export </w:t>
+      </w:r>
+      <w:r>
+        <w:t>{Hasson, 2005 #3064}</w:t>
+      </w:r>
+      <w:r>
+        <w:t xml:space="preserve">. This down-regulation of Groucho repressive activity can persist following relief of signaling, which has been hypothesized to function as a cellular memory, ensuring gene activation even after signaling has weakened or ceased </w:t>
+      </w:r>
+      <w:r>
+        <w:t xml:space="preserve">{Helman, 2011 </w:t>
+      </w:r>
+      <w:r>
+        <w:lastRenderedPageBreak/>
+        <w:t>#2938}</w:t>
+      </w:r>
+      <w:r>
+        <w:t>.</w:t>
+      </w:r>
+      <w:r>
+        <w:t xml:space="preserve"> </w:t>
+      </w:r>
+      <w:r>
+        <w:t xml:space="preserve">There is evidence that the central regions of Groucho are intrinsically disordered </w:t>
+      </w:r>
+      <w:r>
+        <w:t>{Turki-Judeh, 2012 #2966}</w:t>
+      </w:r>
+      <w:r>
+        <w:t xml:space="preserve">, which has emerged as a common strategy among eukaryotic protein domains participating in extensive protein-protein interactions, exposing signaling motifs, and/or accepting posttranslational modifications </w:t>
+      </w:r>
+      <w:r>
+        <w:t>{Dunker, 2008 #3091}</w:t>
+      </w:r>
+      <w:r>
+        <w:t>.</w:t>
+      </w:r>
+    </w:p>
+    <w:p>
+      <w:pPr>
+        <w:pStyle w:val="BodyText"/>
+        <w:spacing w:line="480" w:lineRule="auto"/>
+        <w:ind w:firstLine="720"/>
+      </w:pPr>
+      <w:r>
+        <w:t xml:space="preserve">Groucho interacts with numerous transcriptional repressors, and through these interactions, is capable of participating in diverse variety of developmental patterning determinations, as well as the reception and interpretation of multiple signaling pathways.  </w:t>
+      </w:r>
+    </w:p>
+    <w:p>
+      <w:r>
+        <w:br w:type="page"/>
+      </w:r>
+    </w:p>
+    <w:p>
+      <w:pPr>
+        <w:pStyle w:val="Heading2"/>
+        <w:spacing w:line="480" w:lineRule="auto"/>
+      </w:pPr>
+      <w:r>
+        <w:lastRenderedPageBreak/>
+        <w:t>Figures</w:t>
+      </w:r>
+    </w:p>
+    <w:tbl>
+      <w:tblPr>
+        <w:tblW w:w="10103" w:type="dxa"/>
+        <w:tblInd w:w="108" w:type="dxa"/>
+        <w:tblLook w:val="04A0" w:firstRow="1" w:lastRow="0" w:firstColumn="1" w:lastColumn="0" w:noHBand="0" w:noVBand="1"/>
+      </w:tblPr>
+      <w:tblGrid>
+        <w:gridCol w:w="2280"/>
+        <w:gridCol w:w="5080"/>
+        <w:gridCol w:w="2743"/>
+      </w:tblGrid>
+      <w:tr>
+        <w:trPr>
+          <w:trHeight w:val="320"/>
+        </w:trPr>
+        <w:tc>
+          <w:tcPr>
+            <w:tcW w:w="2280" w:type="dxa"/>
+            <w:tcBorders>
+              <w:top w:val="nil"/>
+              <w:left w:val="nil"/>
+              <w:bottom w:val="single" w:sz="12" w:space="0" w:color="FFFFFF"/>
+              <w:right w:val="single" w:sz="4" w:space="0" w:color="FFFFFF"/>
+            </w:tcBorders>
+            <w:shd w:val="clear" w:color="000000" w:fill="000000"/>
+            <w:noWrap/>
+            <w:vAlign w:val="bottom"/>
+            <w:hideMark/>
+          </w:tcPr>
+          <w:p>
+            <w:pPr>
+              <w:rPr>
+                <w:rFonts w:ascii="Calibri" w:eastAsia="Times New Roman" w:hAnsi="Calibri"/>
+                <w:b/>
+                <w:bCs/>
+                <w:color w:val="FFFFFF"/>
+              </w:rPr>
+            </w:pPr>
+            <w:r>
+              <w:rPr>
+                <w:rFonts w:ascii="Calibri" w:eastAsia="Times New Roman" w:hAnsi="Calibri"/>
+                <w:b/>
+                <w:bCs/>
+                <w:color w:val="FFFFFF"/>
+              </w:rPr>
+              <w:t>Interacting Protein</w:t>
+            </w:r>
+          </w:p>
+        </w:tc>
+        <w:tc>
+          <w:tcPr>
+            <w:tcW w:w="5080" w:type="dxa"/>
+            <w:tcBorders>
+              <w:top w:val="nil"/>
+              <w:left w:val="single" w:sz="4" w:space="0" w:color="FFFFFF"/>
+              <w:bottom w:val="single" w:sz="12" w:space="0" w:color="FFFFFF"/>
+              <w:right w:val="single" w:sz="4" w:space="0" w:color="FFFFFF"/>
+            </w:tcBorders>
+            <w:shd w:val="clear" w:color="000000" w:fill="000000"/>
+            <w:noWrap/>
+            <w:vAlign w:val="bottom"/>
+            <w:hideMark/>
+          </w:tcPr>
+          <w:p>
+            <w:pPr>
+              <w:rPr>
+                <w:rFonts w:ascii="Calibri" w:eastAsia="Times New Roman" w:hAnsi="Calibri"/>
+                <w:b/>
+                <w:bCs/>
+                <w:color w:val="FFFFFF"/>
+              </w:rPr>
+            </w:pPr>
+            <w:r>
+              <w:rPr>
+                <w:rFonts w:ascii="Calibri" w:eastAsia="Times New Roman" w:hAnsi="Calibri"/>
+                <w:b/>
+                <w:bCs/>
+                <w:color w:val="FFFFFF"/>
+              </w:rPr>
+              <w:t>Biological Role</w:t>
+            </w:r>
+          </w:p>
+        </w:tc>
+        <w:tc>
+          <w:tcPr>
+            <w:tcW w:w="2743" w:type="dxa"/>
+            <w:tcBorders>
+              <w:top w:val="nil"/>
+              <w:left w:val="single" w:sz="4" w:space="0" w:color="FFFFFF"/>
+              <w:bottom w:val="single" w:sz="12" w:space="0" w:color="FFFFFF"/>
+              <w:right w:val="nil"/>
+            </w:tcBorders>
+            <w:shd w:val="clear" w:color="000000" w:fill="000000"/>
+            <w:noWrap/>
+            <w:vAlign w:val="bottom"/>
+            <w:hideMark/>
+          </w:tcPr>
+          <w:p>
+            <w:pPr>
+              <w:rPr>
+                <w:rFonts w:ascii="Calibri" w:eastAsia="Times New Roman" w:hAnsi="Calibri"/>
+                <w:b/>
+                <w:bCs/>
+                <w:color w:val="FFFFFF"/>
+              </w:rPr>
+            </w:pPr>
+            <w:r>
+              <w:rPr>
+                <w:rFonts w:ascii="Calibri" w:eastAsia="Times New Roman" w:hAnsi="Calibri"/>
+                <w:b/>
+                <w:bCs/>
+                <w:color w:val="FFFFFF"/>
+              </w:rPr>
+              <w:t>Citation</w:t>
+            </w:r>
+          </w:p>
+        </w:tc>
+      </w:tr>
+      <w:tr>
+        <w:trPr>
+          <w:trHeight w:val="320"/>
+        </w:trPr>
+        <w:tc>
+          <w:tcPr>
+            <w:tcW w:w="2280" w:type="dxa"/>
+            <w:tcBorders>
+              <w:top w:val="single" w:sz="4" w:space="0" w:color="FFFFFF"/>
+              <w:left w:val="nil"/>
+              <w:bottom w:val="single" w:sz="4" w:space="0" w:color="FFFFFF"/>
+              <w:right w:val="single" w:sz="4" w:space="0" w:color="FFFFFF"/>
+            </w:tcBorders>
+            <w:shd w:val="clear" w:color="A6A6A6" w:fill="A6A6A6"/>
+            <w:noWrap/>
+            <w:vAlign w:val="bottom"/>
+            <w:hideMark/>
+          </w:tcPr>
+          <w:p>
+            <w:pPr>
+              <w:rPr>
+                <w:rFonts w:ascii="Calibri" w:eastAsia="Times New Roman" w:hAnsi="Calibri"/>
+                <w:color w:val="000000"/>
+              </w:rPr>
+            </w:pPr>
+            <w:r>
+              <w:rPr>
+                <w:rFonts w:ascii="Calibri" w:eastAsia="Times New Roman" w:hAnsi="Calibri"/>
+                <w:color w:val="000000"/>
+              </w:rPr>
+              <w:t>Capicua</w:t>
+            </w:r>
+          </w:p>
+        </w:tc>
+        <w:tc>
+          <w:tcPr>
+            <w:tcW w:w="5080" w:type="dxa"/>
+            <w:tcBorders>
+              <w:top w:val="single" w:sz="4" w:space="0" w:color="FFFFFF"/>
+              <w:left w:val="single" w:sz="4" w:space="0" w:color="FFFFFF"/>
+              <w:bottom w:val="single" w:sz="4" w:space="0" w:color="FFFFFF"/>
+              <w:right w:val="single" w:sz="4" w:space="0" w:color="FFFFFF"/>
+            </w:tcBorders>
+            <w:shd w:val="clear" w:color="A6A6A6" w:fill="A6A6A6"/>
+            <w:noWrap/>
+            <w:vAlign w:val="bottom"/>
+            <w:hideMark/>
+          </w:tcPr>
+          <w:p>
+            <w:pPr>
+              <w:rPr>
+                <w:rFonts w:ascii="Calibri" w:eastAsia="Times New Roman" w:hAnsi="Calibri"/>
+                <w:color w:val="000000"/>
+              </w:rPr>
+            </w:pPr>
+            <w:r>
+              <w:rPr>
+                <w:rFonts w:ascii="Calibri" w:eastAsia="Times New Roman" w:hAnsi="Calibri"/>
+                <w:color w:val="000000"/>
+              </w:rPr>
+              <w:t>RTK signaling; embryonic terminal gene expression</w:t>
+            </w:r>
+          </w:p>
+        </w:tc>
+        <w:tc>
+          <w:tcPr>
+            <w:tcW w:w="2743" w:type="dxa"/>
+            <w:tcBorders>
+              <w:top w:val="single" w:sz="4" w:space="0" w:color="FFFFFF"/>
+              <w:left w:val="single" w:sz="4" w:space="0" w:color="FFFFFF"/>
+              <w:bottom w:val="single" w:sz="4" w:space="0" w:color="FFFFFF"/>
+              <w:right w:val="nil"/>
+            </w:tcBorders>
+            <w:shd w:val="clear" w:color="A6A6A6" w:fill="A6A6A6"/>
+            <w:noWrap/>
+            <w:vAlign w:val="bottom"/>
+            <w:hideMark/>
+          </w:tcPr>
+          <w:p>
+            <w:pPr>
+              <w:rPr>
+                <w:rFonts w:ascii="Calibri" w:eastAsia="Times New Roman" w:hAnsi="Calibri"/>
+                <w:color w:val="000000"/>
+              </w:rPr>
+            </w:pPr>
+            <w:r>
+              <w:rPr>
+                <w:rFonts w:ascii="Calibri" w:eastAsia="Times New Roman" w:hAnsi="Calibri"/>
+                <w:color w:val="000000"/>
+              </w:rPr>
+              <w:t>{Jimenez, 2000 #3093}</w:t>
+            </w:r>
+          </w:p>
+        </w:tc>
+      </w:tr>
+      <w:tr>
+        <w:trPr>
+          <w:trHeight w:val="320"/>
+        </w:trPr>
+        <w:tc>
+          <w:tcPr>
+            <w:tcW w:w="2280" w:type="dxa"/>
+            <w:tcBorders>
+              <w:top w:val="single" w:sz="4" w:space="0" w:color="FFFFFF"/>
+              <w:left w:val="nil"/>
+              <w:bottom w:val="single" w:sz="4" w:space="0" w:color="FFFFFF"/>
+              <w:right w:val="single" w:sz="4" w:space="0" w:color="FFFFFF"/>
+            </w:tcBorders>
+            <w:shd w:val="clear" w:color="D9D9D9" w:fill="D9D9D9"/>
+            <w:noWrap/>
+            <w:vAlign w:val="bottom"/>
+            <w:hideMark/>
+          </w:tcPr>
+          <w:p>
+            <w:pPr>
+              <w:rPr>
+                <w:rFonts w:ascii="Calibri" w:eastAsia="Times New Roman" w:hAnsi="Calibri"/>
+                <w:color w:val="000000"/>
+              </w:rPr>
+            </w:pPr>
+            <w:r>
+              <w:rPr>
+                <w:rFonts w:ascii="Calibri" w:eastAsia="Times New Roman" w:hAnsi="Calibri"/>
+                <w:color w:val="000000"/>
+              </w:rPr>
+              <w:t>Huckebein</w:t>
+            </w:r>
+          </w:p>
+        </w:tc>
+        <w:tc>
+          <w:tcPr>
+            <w:tcW w:w="5080" w:type="dxa"/>
+            <w:tcBorders>
+              <w:top w:val="single" w:sz="4" w:space="0" w:color="FFFFFF"/>
+              <w:left w:val="single" w:sz="4" w:space="0" w:color="FFFFFF"/>
+              <w:bottom w:val="single" w:sz="4" w:space="0" w:color="FFFFFF"/>
+              <w:right w:val="single" w:sz="4" w:space="0" w:color="FFFFFF"/>
+            </w:tcBorders>
+            <w:shd w:val="clear" w:color="D9D9D9" w:fill="D9D9D9"/>
+            <w:noWrap/>
+            <w:vAlign w:val="bottom"/>
+            <w:hideMark/>
+          </w:tcPr>
+          <w:p>
+            <w:pPr>
+              <w:rPr>
+                <w:rFonts w:ascii="Calibri" w:eastAsia="Times New Roman" w:hAnsi="Calibri"/>
+                <w:color w:val="000000"/>
+              </w:rPr>
+            </w:pPr>
+            <w:r>
+              <w:rPr>
+                <w:rFonts w:ascii="Calibri" w:eastAsia="Times New Roman" w:hAnsi="Calibri"/>
+                <w:color w:val="000000"/>
+              </w:rPr>
+              <w:t>Embryonic terminal gene expression</w:t>
+            </w:r>
+          </w:p>
+        </w:tc>
+        <w:tc>
+          <w:tcPr>
+            <w:tcW w:w="2743" w:type="dxa"/>
+            <w:tcBorders>
+              <w:top w:val="single" w:sz="4" w:space="0" w:color="FFFFFF"/>
+              <w:left w:val="single" w:sz="4" w:space="0" w:color="FFFFFF"/>
+              <w:bottom w:val="single" w:sz="4" w:space="0" w:color="FFFFFF"/>
+              <w:right w:val="nil"/>
+            </w:tcBorders>
+            <w:shd w:val="clear" w:color="D9D9D9" w:fill="D9D9D9"/>
+            <w:noWrap/>
+            <w:vAlign w:val="bottom"/>
+            <w:hideMark/>
+          </w:tcPr>
+          <w:p>
+            <w:pPr>
+              <w:rPr>
+                <w:rFonts w:ascii="Calibri" w:eastAsia="Times New Roman" w:hAnsi="Calibri"/>
+                <w:color w:val="000000"/>
+              </w:rPr>
+            </w:pPr>
+            <w:r>
+              <w:rPr>
+                <w:rFonts w:ascii="Calibri" w:eastAsia="Times New Roman" w:hAnsi="Calibri"/>
+                <w:color w:val="000000"/>
+              </w:rPr>
+              <w:t>{Goldstein, 1999 #3094}</w:t>
+            </w:r>
+          </w:p>
+        </w:tc>
+      </w:tr>
+      <w:tr>
+        <w:trPr>
+          <w:trHeight w:val="320"/>
+        </w:trPr>
+        <w:tc>
+          <w:tcPr>
+            <w:tcW w:w="2280" w:type="dxa"/>
+            <w:tcBorders>
+              <w:top w:val="single" w:sz="4" w:space="0" w:color="FFFFFF"/>
+              <w:left w:val="nil"/>
+              <w:bottom w:val="single" w:sz="4" w:space="0" w:color="FFFFFF"/>
+              <w:right w:val="single" w:sz="4" w:space="0" w:color="FFFFFF"/>
+            </w:tcBorders>
+            <w:shd w:val="clear" w:color="A6A6A6" w:fill="A6A6A6"/>
+            <w:noWrap/>
+            <w:vAlign w:val="bottom"/>
+            <w:hideMark/>
+          </w:tcPr>
+          <w:p>
+            <w:pPr>
+              <w:rPr>
+                <w:rFonts w:ascii="Calibri" w:eastAsia="Times New Roman" w:hAnsi="Calibri"/>
+                <w:color w:val="000000"/>
+              </w:rPr>
+            </w:pPr>
+            <w:r>
+              <w:rPr>
+                <w:rFonts w:ascii="Calibri" w:eastAsia="Times New Roman" w:hAnsi="Calibri"/>
+                <w:color w:val="000000"/>
+              </w:rPr>
+              <w:t>Hairy</w:t>
+            </w:r>
+          </w:p>
+        </w:tc>
+        <w:tc>
+          <w:tcPr>
+            <w:tcW w:w="5080" w:type="dxa"/>
+            <w:tcBorders>
+              <w:top w:val="single" w:sz="4" w:space="0" w:color="FFFFFF"/>
+              <w:left w:val="single" w:sz="4" w:space="0" w:color="FFFFFF"/>
+              <w:bottom w:val="single" w:sz="4" w:space="0" w:color="FFFFFF"/>
+              <w:right w:val="single" w:sz="4" w:space="0" w:color="FFFFFF"/>
+            </w:tcBorders>
+            <w:shd w:val="clear" w:color="A6A6A6" w:fill="A6A6A6"/>
+            <w:noWrap/>
+            <w:vAlign w:val="bottom"/>
+            <w:hideMark/>
+          </w:tcPr>
+          <w:p>
+            <w:pPr>
+              <w:rPr>
+                <w:rFonts w:ascii="Calibri" w:eastAsia="Times New Roman" w:hAnsi="Calibri"/>
+                <w:color w:val="000000"/>
+              </w:rPr>
+            </w:pPr>
+            <w:r>
+              <w:rPr>
+                <w:rFonts w:ascii="Calibri" w:eastAsia="Times New Roman" w:hAnsi="Calibri"/>
+                <w:color w:val="000000"/>
+              </w:rPr>
+              <w:t>Segmentation/ Anterior-posterior patterning</w:t>
+            </w:r>
+          </w:p>
+        </w:tc>
+        <w:tc>
+          <w:tcPr>
+            <w:tcW w:w="2743" w:type="dxa"/>
+            <w:tcBorders>
+              <w:top w:val="single" w:sz="4" w:space="0" w:color="FFFFFF"/>
+              <w:left w:val="single" w:sz="4" w:space="0" w:color="FFFFFF"/>
+              <w:bottom w:val="single" w:sz="4" w:space="0" w:color="FFFFFF"/>
+              <w:right w:val="nil"/>
+            </w:tcBorders>
+            <w:shd w:val="clear" w:color="A6A6A6" w:fill="A6A6A6"/>
+            <w:noWrap/>
+            <w:vAlign w:val="bottom"/>
+            <w:hideMark/>
+          </w:tcPr>
+          <w:p>
+            <w:pPr>
+              <w:rPr>
+                <w:rFonts w:ascii="Calibri" w:eastAsia="Times New Roman" w:hAnsi="Calibri"/>
+                <w:color w:val="000000"/>
+              </w:rPr>
+            </w:pPr>
+            <w:r>
+              <w:rPr>
+                <w:rFonts w:ascii="Calibri" w:eastAsia="Times New Roman" w:hAnsi="Calibri"/>
+                <w:color w:val="000000"/>
+              </w:rPr>
+              <w:t>{Paroush, 1994 #3090}</w:t>
+            </w:r>
+          </w:p>
+        </w:tc>
+      </w:tr>
+      <w:tr>
+        <w:trPr>
+          <w:trHeight w:val="320"/>
+        </w:trPr>
+        <w:tc>
+          <w:tcPr>
+            <w:tcW w:w="2280" w:type="dxa"/>
+            <w:tcBorders>
+              <w:top w:val="single" w:sz="4" w:space="0" w:color="FFFFFF"/>
+              <w:left w:val="nil"/>
+              <w:bottom w:val="single" w:sz="4" w:space="0" w:color="FFFFFF"/>
+              <w:right w:val="single" w:sz="4" w:space="0" w:color="FFFFFF"/>
+            </w:tcBorders>
+            <w:shd w:val="clear" w:color="D9D9D9" w:fill="D9D9D9"/>
+            <w:noWrap/>
+            <w:vAlign w:val="bottom"/>
+            <w:hideMark/>
+          </w:tcPr>
+          <w:p>
+            <w:pPr>
+              <w:rPr>
+                <w:rFonts w:ascii="Calibri" w:eastAsia="Times New Roman" w:hAnsi="Calibri"/>
+                <w:color w:val="000000"/>
+              </w:rPr>
+            </w:pPr>
+            <w:r>
+              <w:rPr>
+                <w:rFonts w:ascii="Calibri" w:eastAsia="Times New Roman" w:hAnsi="Calibri"/>
+                <w:color w:val="000000"/>
+              </w:rPr>
+              <w:t>Runt</w:t>
+            </w:r>
+          </w:p>
+        </w:tc>
+        <w:tc>
+          <w:tcPr>
+            <w:tcW w:w="5080" w:type="dxa"/>
+            <w:tcBorders>
+              <w:top w:val="single" w:sz="4" w:space="0" w:color="FFFFFF"/>
+              <w:left w:val="single" w:sz="4" w:space="0" w:color="FFFFFF"/>
+              <w:bottom w:val="single" w:sz="4" w:space="0" w:color="FFFFFF"/>
+              <w:right w:val="single" w:sz="4" w:space="0" w:color="FFFFFF"/>
+            </w:tcBorders>
+            <w:shd w:val="clear" w:color="D9D9D9" w:fill="D9D9D9"/>
+            <w:noWrap/>
+            <w:vAlign w:val="bottom"/>
+            <w:hideMark/>
+          </w:tcPr>
+          <w:p>
+            <w:pPr>
+              <w:rPr>
+                <w:rFonts w:ascii="Calibri" w:eastAsia="Times New Roman" w:hAnsi="Calibri"/>
+                <w:color w:val="000000"/>
+              </w:rPr>
+            </w:pPr>
+            <w:r>
+              <w:rPr>
+                <w:rFonts w:ascii="Calibri" w:eastAsia="Times New Roman" w:hAnsi="Calibri"/>
+                <w:color w:val="000000"/>
+              </w:rPr>
+              <w:t>Segmentation/ Anterior-posterior patterning</w:t>
+            </w:r>
+          </w:p>
+        </w:tc>
+        <w:tc>
+          <w:tcPr>
+            <w:tcW w:w="2743" w:type="dxa"/>
+            <w:tcBorders>
+              <w:top w:val="single" w:sz="4" w:space="0" w:color="FFFFFF"/>
+              <w:left w:val="single" w:sz="4" w:space="0" w:color="FFFFFF"/>
+              <w:bottom w:val="single" w:sz="4" w:space="0" w:color="FFFFFF"/>
+              <w:right w:val="nil"/>
+            </w:tcBorders>
+            <w:shd w:val="clear" w:color="D9D9D9" w:fill="D9D9D9"/>
+            <w:noWrap/>
+            <w:vAlign w:val="bottom"/>
+            <w:hideMark/>
+          </w:tcPr>
+          <w:p>
+            <w:pPr>
+              <w:rPr>
+                <w:rFonts w:ascii="Calibri" w:eastAsia="Times New Roman" w:hAnsi="Calibri"/>
+                <w:color w:val="000000"/>
+              </w:rPr>
+            </w:pPr>
+            <w:r>
+              <w:rPr>
+                <w:rFonts w:ascii="Calibri" w:eastAsia="Times New Roman" w:hAnsi="Calibri"/>
+                <w:color w:val="000000"/>
+              </w:rPr>
+              <w:t>{Aronson, 1997 #3095}</w:t>
+            </w:r>
+          </w:p>
+        </w:tc>
+      </w:tr>
+      <w:tr>
+        <w:trPr>
+          <w:trHeight w:val="320"/>
+        </w:trPr>
+        <w:tc>
+          <w:tcPr>
+            <w:tcW w:w="2280" w:type="dxa"/>
+            <w:tcBorders>
+              <w:top w:val="single" w:sz="4" w:space="0" w:color="FFFFFF"/>
+              <w:left w:val="nil"/>
+              <w:bottom w:val="single" w:sz="4" w:space="0" w:color="FFFFFF"/>
+              <w:right w:val="single" w:sz="4" w:space="0" w:color="FFFFFF"/>
+            </w:tcBorders>
+            <w:shd w:val="clear" w:color="A6A6A6" w:fill="A6A6A6"/>
+            <w:noWrap/>
+            <w:vAlign w:val="bottom"/>
+            <w:hideMark/>
+          </w:tcPr>
+          <w:p>
+            <w:pPr>
+              <w:rPr>
+                <w:rFonts w:ascii="Calibri" w:eastAsia="Times New Roman" w:hAnsi="Calibri"/>
+                <w:color w:val="000000"/>
+              </w:rPr>
+            </w:pPr>
+            <w:r>
+              <w:rPr>
+                <w:rFonts w:ascii="Calibri" w:eastAsia="Times New Roman" w:hAnsi="Calibri"/>
+                <w:color w:val="000000"/>
+              </w:rPr>
+              <w:t>Even-skipped</w:t>
+            </w:r>
+          </w:p>
+        </w:tc>
+        <w:tc>
+          <w:tcPr>
+            <w:tcW w:w="5080" w:type="dxa"/>
+            <w:tcBorders>
+              <w:top w:val="single" w:sz="4" w:space="0" w:color="FFFFFF"/>
+              <w:left w:val="single" w:sz="4" w:space="0" w:color="FFFFFF"/>
+              <w:bottom w:val="single" w:sz="4" w:space="0" w:color="FFFFFF"/>
+              <w:right w:val="single" w:sz="4" w:space="0" w:color="FFFFFF"/>
+            </w:tcBorders>
+            <w:shd w:val="clear" w:color="A6A6A6" w:fill="A6A6A6"/>
+            <w:noWrap/>
+            <w:vAlign w:val="bottom"/>
+            <w:hideMark/>
+          </w:tcPr>
+          <w:p>
+            <w:pPr>
+              <w:rPr>
+                <w:rFonts w:ascii="Calibri" w:eastAsia="Times New Roman" w:hAnsi="Calibri"/>
+                <w:color w:val="000000"/>
+              </w:rPr>
+            </w:pPr>
+            <w:r>
+              <w:rPr>
+                <w:rFonts w:ascii="Calibri" w:eastAsia="Times New Roman" w:hAnsi="Calibri"/>
+                <w:color w:val="000000"/>
+              </w:rPr>
+              <w:t>Segmentation/ Anterior-posterior patterning</w:t>
+            </w:r>
+          </w:p>
+        </w:tc>
+        <w:tc>
+          <w:tcPr>
+            <w:tcW w:w="2743" w:type="dxa"/>
+            <w:tcBorders>
+              <w:top w:val="single" w:sz="4" w:space="0" w:color="FFFFFF"/>
+              <w:left w:val="single" w:sz="4" w:space="0" w:color="FFFFFF"/>
+              <w:bottom w:val="single" w:sz="4" w:space="0" w:color="FFFFFF"/>
+              <w:right w:val="nil"/>
+            </w:tcBorders>
+            <w:shd w:val="clear" w:color="A6A6A6" w:fill="A6A6A6"/>
+            <w:noWrap/>
+            <w:vAlign w:val="bottom"/>
+            <w:hideMark/>
+          </w:tcPr>
+          <w:p>
+            <w:pPr>
+              <w:rPr>
+                <w:rFonts w:ascii="Calibri" w:eastAsia="Times New Roman" w:hAnsi="Calibri"/>
+                <w:color w:val="000000"/>
+              </w:rPr>
+            </w:pPr>
+            <w:r>
+              <w:rPr>
+                <w:rFonts w:ascii="Calibri" w:eastAsia="Times New Roman" w:hAnsi="Calibri"/>
+                <w:color w:val="000000"/>
+              </w:rPr>
+              <w:t>{Kobayashi, 2001 #3076}</w:t>
+            </w:r>
+          </w:p>
+        </w:tc>
+      </w:tr>
+      <w:tr>
+        <w:trPr>
+          <w:trHeight w:val="320"/>
+        </w:trPr>
+        <w:tc>
+          <w:tcPr>
+            <w:tcW w:w="2280" w:type="dxa"/>
+            <w:tcBorders>
+              <w:top w:val="single" w:sz="4" w:space="0" w:color="FFFFFF"/>
+              <w:left w:val="nil"/>
+              <w:bottom w:val="single" w:sz="4" w:space="0" w:color="FFFFFF"/>
+              <w:right w:val="single" w:sz="4" w:space="0" w:color="FFFFFF"/>
+            </w:tcBorders>
+            <w:shd w:val="clear" w:color="D9D9D9" w:fill="D9D9D9"/>
+            <w:noWrap/>
+            <w:vAlign w:val="bottom"/>
+            <w:hideMark/>
+          </w:tcPr>
+          <w:p>
+            <w:pPr>
+              <w:rPr>
+                <w:rFonts w:ascii="Calibri" w:eastAsia="Times New Roman" w:hAnsi="Calibri"/>
+                <w:color w:val="000000"/>
+              </w:rPr>
+            </w:pPr>
+            <w:r>
+              <w:rPr>
+                <w:rFonts w:ascii="Calibri" w:eastAsia="Times New Roman" w:hAnsi="Calibri"/>
+                <w:color w:val="000000"/>
+              </w:rPr>
+              <w:t>Odd-skipped</w:t>
+            </w:r>
+          </w:p>
+        </w:tc>
+        <w:tc>
+          <w:tcPr>
+            <w:tcW w:w="5080" w:type="dxa"/>
+            <w:tcBorders>
+              <w:top w:val="single" w:sz="4" w:space="0" w:color="FFFFFF"/>
+              <w:left w:val="single" w:sz="4" w:space="0" w:color="FFFFFF"/>
+              <w:bottom w:val="single" w:sz="4" w:space="0" w:color="FFFFFF"/>
+              <w:right w:val="single" w:sz="4" w:space="0" w:color="FFFFFF"/>
+            </w:tcBorders>
+            <w:shd w:val="clear" w:color="D9D9D9" w:fill="D9D9D9"/>
+            <w:noWrap/>
+            <w:vAlign w:val="bottom"/>
+            <w:hideMark/>
+          </w:tcPr>
+          <w:p>
+            <w:pPr>
+              <w:rPr>
+                <w:rFonts w:ascii="Calibri" w:eastAsia="Times New Roman" w:hAnsi="Calibri"/>
+                <w:color w:val="000000"/>
+              </w:rPr>
+            </w:pPr>
+            <w:r>
+              <w:rPr>
+                <w:rFonts w:ascii="Calibri" w:eastAsia="Times New Roman" w:hAnsi="Calibri"/>
+                <w:color w:val="000000"/>
+              </w:rPr>
+              <w:t>Segmentation/ Anterior-posterior patterning</w:t>
+            </w:r>
+          </w:p>
+        </w:tc>
+        <w:tc>
+          <w:tcPr>
+            <w:tcW w:w="2743" w:type="dxa"/>
+            <w:tcBorders>
+              <w:top w:val="single" w:sz="4" w:space="0" w:color="FFFFFF"/>
+              <w:left w:val="single" w:sz="4" w:space="0" w:color="FFFFFF"/>
+              <w:bottom w:val="single" w:sz="4" w:space="0" w:color="FFFFFF"/>
+              <w:right w:val="nil"/>
+            </w:tcBorders>
+            <w:shd w:val="clear" w:color="D9D9D9" w:fill="D9D9D9"/>
+            <w:noWrap/>
+            <w:vAlign w:val="bottom"/>
+            <w:hideMark/>
+          </w:tcPr>
+          <w:p>
+            <w:pPr>
+              <w:rPr>
+                <w:rFonts w:ascii="Calibri" w:eastAsia="Times New Roman" w:hAnsi="Calibri"/>
+                <w:color w:val="000000"/>
+              </w:rPr>
+            </w:pPr>
+            <w:r>
+              <w:rPr>
+                <w:rFonts w:ascii="Calibri" w:eastAsia="Times New Roman" w:hAnsi="Calibri"/>
+                <w:color w:val="000000"/>
+              </w:rPr>
+              <w:t>{Goldstein, 2005 #3096}</w:t>
+            </w:r>
+          </w:p>
+        </w:tc>
+      </w:tr>
+      <w:tr>
+        <w:trPr>
+          <w:trHeight w:val="320"/>
+        </w:trPr>
+        <w:tc>
+          <w:tcPr>
+            <w:tcW w:w="2280" w:type="dxa"/>
+            <w:tcBorders>
+              <w:top w:val="single" w:sz="4" w:space="0" w:color="FFFFFF"/>
+              <w:left w:val="nil"/>
+              <w:bottom w:val="single" w:sz="4" w:space="0" w:color="FFFFFF"/>
+              <w:right w:val="single" w:sz="4" w:space="0" w:color="FFFFFF"/>
+            </w:tcBorders>
+            <w:shd w:val="clear" w:color="A6A6A6" w:fill="A6A6A6"/>
+            <w:noWrap/>
+            <w:vAlign w:val="bottom"/>
+            <w:hideMark/>
+          </w:tcPr>
+          <w:p>
+            <w:pPr>
+              <w:rPr>
+                <w:rFonts w:ascii="Calibri" w:eastAsia="Times New Roman" w:hAnsi="Calibri"/>
+                <w:color w:val="000000"/>
+              </w:rPr>
+            </w:pPr>
+            <w:r>
+              <w:rPr>
+                <w:rFonts w:ascii="Calibri" w:eastAsia="Times New Roman" w:hAnsi="Calibri"/>
+                <w:color w:val="000000"/>
+              </w:rPr>
+              <w:t>Sloppy-paired 1</w:t>
+            </w:r>
+          </w:p>
+        </w:tc>
+        <w:tc>
+          <w:tcPr>
+            <w:tcW w:w="5080" w:type="dxa"/>
+            <w:tcBorders>
+              <w:top w:val="single" w:sz="4" w:space="0" w:color="FFFFFF"/>
+              <w:left w:val="single" w:sz="4" w:space="0" w:color="FFFFFF"/>
+              <w:bottom w:val="single" w:sz="4" w:space="0" w:color="FFFFFF"/>
+              <w:right w:val="single" w:sz="4" w:space="0" w:color="FFFFFF"/>
+            </w:tcBorders>
+            <w:shd w:val="clear" w:color="A6A6A6" w:fill="A6A6A6"/>
+            <w:noWrap/>
+            <w:vAlign w:val="bottom"/>
+            <w:hideMark/>
+          </w:tcPr>
+          <w:p>
+            <w:pPr>
+              <w:rPr>
+                <w:rFonts w:ascii="Calibri" w:eastAsia="Times New Roman" w:hAnsi="Calibri"/>
+                <w:color w:val="000000"/>
+              </w:rPr>
+            </w:pPr>
+            <w:r>
+              <w:rPr>
+                <w:rFonts w:ascii="Calibri" w:eastAsia="Times New Roman" w:hAnsi="Calibri"/>
+                <w:color w:val="000000"/>
+              </w:rPr>
+              <w:t>Segmentation/ Anterior-posterior patterning</w:t>
+            </w:r>
+          </w:p>
+        </w:tc>
+        <w:tc>
+          <w:tcPr>
+            <w:tcW w:w="2743" w:type="dxa"/>
+            <w:tcBorders>
+              <w:top w:val="single" w:sz="4" w:space="0" w:color="FFFFFF"/>
+              <w:left w:val="single" w:sz="4" w:space="0" w:color="FFFFFF"/>
+              <w:bottom w:val="single" w:sz="4" w:space="0" w:color="FFFFFF"/>
+              <w:right w:val="nil"/>
+            </w:tcBorders>
+            <w:shd w:val="clear" w:color="A6A6A6" w:fill="A6A6A6"/>
+            <w:noWrap/>
+            <w:vAlign w:val="bottom"/>
+            <w:hideMark/>
+          </w:tcPr>
+          <w:p>
+            <w:pPr>
+              <w:rPr>
+                <w:rFonts w:ascii="Calibri" w:eastAsia="Times New Roman" w:hAnsi="Calibri"/>
+                <w:color w:val="000000"/>
+              </w:rPr>
+            </w:pPr>
+            <w:r>
+              <w:rPr>
+                <w:rFonts w:ascii="Calibri" w:eastAsia="Times New Roman" w:hAnsi="Calibri"/>
+                <w:color w:val="000000"/>
+              </w:rPr>
+              <w:t>{Andrioli, 2004 #3097}</w:t>
+            </w:r>
+          </w:p>
+        </w:tc>
+      </w:tr>
+      <w:tr>
+        <w:trPr>
+          <w:trHeight w:val="320"/>
+        </w:trPr>
+        <w:tc>
+          <w:tcPr>
+            <w:tcW w:w="2280" w:type="dxa"/>
+            <w:tcBorders>
+              <w:top w:val="single" w:sz="4" w:space="0" w:color="FFFFFF"/>
+              <w:left w:val="nil"/>
+              <w:bottom w:val="single" w:sz="4" w:space="0" w:color="FFFFFF"/>
+              <w:right w:val="single" w:sz="4" w:space="0" w:color="FFFFFF"/>
+            </w:tcBorders>
+            <w:shd w:val="clear" w:color="D9D9D9" w:fill="D9D9D9"/>
+            <w:noWrap/>
+            <w:vAlign w:val="bottom"/>
+            <w:hideMark/>
+          </w:tcPr>
+          <w:p>
+            <w:pPr>
+              <w:rPr>
+                <w:rFonts w:ascii="Calibri" w:eastAsia="Times New Roman" w:hAnsi="Calibri"/>
+                <w:color w:val="000000"/>
+              </w:rPr>
+            </w:pPr>
+            <w:r>
+              <w:rPr>
+                <w:rFonts w:ascii="Calibri" w:eastAsia="Times New Roman" w:hAnsi="Calibri"/>
+                <w:color w:val="000000"/>
+              </w:rPr>
+              <w:t>Engrailed</w:t>
+            </w:r>
+          </w:p>
+        </w:tc>
+        <w:tc>
+          <w:tcPr>
+            <w:tcW w:w="5080" w:type="dxa"/>
+            <w:tcBorders>
+              <w:top w:val="single" w:sz="4" w:space="0" w:color="FFFFFF"/>
+              <w:left w:val="single" w:sz="4" w:space="0" w:color="FFFFFF"/>
+              <w:bottom w:val="single" w:sz="4" w:space="0" w:color="FFFFFF"/>
+              <w:right w:val="single" w:sz="4" w:space="0" w:color="FFFFFF"/>
+            </w:tcBorders>
+            <w:shd w:val="clear" w:color="D9D9D9" w:fill="D9D9D9"/>
+            <w:noWrap/>
+            <w:vAlign w:val="bottom"/>
+            <w:hideMark/>
+          </w:tcPr>
+          <w:p>
+            <w:pPr>
+              <w:rPr>
+                <w:rFonts w:ascii="Calibri" w:eastAsia="Times New Roman" w:hAnsi="Calibri"/>
+                <w:color w:val="000000"/>
+              </w:rPr>
+            </w:pPr>
+            <w:r>
+              <w:rPr>
+                <w:rFonts w:ascii="Calibri" w:eastAsia="Times New Roman" w:hAnsi="Calibri"/>
+                <w:color w:val="000000"/>
+              </w:rPr>
+              <w:t>Segmentation/ Anterior-posterior patterning</w:t>
+            </w:r>
+          </w:p>
+        </w:tc>
+        <w:tc>
+          <w:tcPr>
+            <w:tcW w:w="2743" w:type="dxa"/>
+            <w:tcBorders>
+              <w:top w:val="single" w:sz="4" w:space="0" w:color="FFFFFF"/>
+              <w:left w:val="single" w:sz="4" w:space="0" w:color="FFFFFF"/>
+              <w:bottom w:val="single" w:sz="4" w:space="0" w:color="FFFFFF"/>
+              <w:right w:val="nil"/>
+            </w:tcBorders>
+            <w:shd w:val="clear" w:color="D9D9D9" w:fill="D9D9D9"/>
+            <w:noWrap/>
+            <w:vAlign w:val="bottom"/>
+            <w:hideMark/>
+          </w:tcPr>
+          <w:p>
+            <w:pPr>
+              <w:rPr>
+                <w:rFonts w:ascii="Calibri" w:eastAsia="Times New Roman" w:hAnsi="Calibri"/>
+                <w:color w:val="000000"/>
+              </w:rPr>
+            </w:pPr>
+            <w:r>
+              <w:rPr>
+                <w:rFonts w:ascii="Calibri" w:eastAsia="Times New Roman" w:hAnsi="Calibri"/>
+                <w:color w:val="000000"/>
+              </w:rPr>
+              <w:t>{Jimenez, 1997 #3075}</w:t>
+            </w:r>
+          </w:p>
+        </w:tc>
+      </w:tr>
+      <w:tr>
+        <w:trPr>
+          <w:trHeight w:val="320"/>
+        </w:trPr>
+        <w:tc>
+          <w:tcPr>
+            <w:tcW w:w="2280" w:type="dxa"/>
+            <w:tcBorders>
+              <w:top w:val="single" w:sz="4" w:space="0" w:color="FFFFFF"/>
+              <w:left w:val="nil"/>
+              <w:bottom w:val="single" w:sz="4" w:space="0" w:color="FFFFFF"/>
+              <w:right w:val="single" w:sz="4" w:space="0" w:color="FFFFFF"/>
+            </w:tcBorders>
+            <w:shd w:val="clear" w:color="A6A6A6" w:fill="A6A6A6"/>
+            <w:noWrap/>
+            <w:vAlign w:val="bottom"/>
+            <w:hideMark/>
+          </w:tcPr>
+          <w:p>
+            <w:pPr>
+              <w:rPr>
+                <w:rFonts w:ascii="Calibri" w:eastAsia="Times New Roman" w:hAnsi="Calibri"/>
+                <w:color w:val="000000"/>
+              </w:rPr>
+            </w:pPr>
+            <w:r>
+              <w:rPr>
+                <w:rFonts w:ascii="Calibri" w:eastAsia="Times New Roman" w:hAnsi="Calibri"/>
+                <w:color w:val="000000"/>
+              </w:rPr>
+              <w:t>Knirps</w:t>
+            </w:r>
+          </w:p>
+        </w:tc>
+        <w:tc>
+          <w:tcPr>
+            <w:tcW w:w="5080" w:type="dxa"/>
+            <w:tcBorders>
+              <w:top w:val="single" w:sz="4" w:space="0" w:color="FFFFFF"/>
+              <w:left w:val="single" w:sz="4" w:space="0" w:color="FFFFFF"/>
+              <w:bottom w:val="single" w:sz="4" w:space="0" w:color="FFFFFF"/>
+              <w:right w:val="single" w:sz="4" w:space="0" w:color="FFFFFF"/>
+            </w:tcBorders>
+            <w:shd w:val="clear" w:color="A6A6A6" w:fill="A6A6A6"/>
+            <w:noWrap/>
+            <w:vAlign w:val="bottom"/>
+            <w:hideMark/>
+          </w:tcPr>
+          <w:p>
+            <w:pPr>
+              <w:rPr>
+                <w:rFonts w:ascii="Calibri" w:eastAsia="Times New Roman" w:hAnsi="Calibri"/>
+                <w:color w:val="000000"/>
+              </w:rPr>
+            </w:pPr>
+            <w:r>
+              <w:rPr>
+                <w:rFonts w:ascii="Calibri" w:eastAsia="Times New Roman" w:hAnsi="Calibri"/>
+                <w:color w:val="000000"/>
+              </w:rPr>
+              <w:t>Segmentation/ Anterior-posterior patterning</w:t>
+            </w:r>
+          </w:p>
+        </w:tc>
+        <w:tc>
+          <w:tcPr>
+            <w:tcW w:w="2743" w:type="dxa"/>
+            <w:tcBorders>
+              <w:top w:val="single" w:sz="4" w:space="0" w:color="FFFFFF"/>
+              <w:left w:val="single" w:sz="4" w:space="0" w:color="FFFFFF"/>
+              <w:bottom w:val="single" w:sz="4" w:space="0" w:color="FFFFFF"/>
+              <w:right w:val="nil"/>
+            </w:tcBorders>
+            <w:shd w:val="clear" w:color="A6A6A6" w:fill="A6A6A6"/>
+            <w:noWrap/>
+            <w:vAlign w:val="bottom"/>
+            <w:hideMark/>
+          </w:tcPr>
+          <w:p>
+            <w:pPr>
+              <w:rPr>
+                <w:rFonts w:ascii="Calibri" w:eastAsia="Times New Roman" w:hAnsi="Calibri"/>
+                <w:color w:val="000000"/>
+              </w:rPr>
+            </w:pPr>
+            <w:r>
+              <w:rPr>
+                <w:rFonts w:ascii="Calibri" w:eastAsia="Times New Roman" w:hAnsi="Calibri"/>
+                <w:color w:val="000000"/>
+              </w:rPr>
+              <w:t>{Payankaulam, 2009 #2955}</w:t>
+            </w:r>
+          </w:p>
+        </w:tc>
+      </w:tr>
+      <w:tr>
+        <w:trPr>
+          <w:trHeight w:val="320"/>
+        </w:trPr>
+        <w:tc>
+          <w:tcPr>
+            <w:tcW w:w="2280" w:type="dxa"/>
+            <w:tcBorders>
+              <w:top w:val="single" w:sz="4" w:space="0" w:color="FFFFFF"/>
+              <w:left w:val="nil"/>
+              <w:bottom w:val="single" w:sz="4" w:space="0" w:color="FFFFFF"/>
+              <w:right w:val="single" w:sz="4" w:space="0" w:color="FFFFFF"/>
+            </w:tcBorders>
+            <w:shd w:val="clear" w:color="D9D9D9" w:fill="D9D9D9"/>
+            <w:noWrap/>
+            <w:vAlign w:val="bottom"/>
+            <w:hideMark/>
+          </w:tcPr>
+          <w:p>
+            <w:pPr>
+              <w:rPr>
+                <w:rFonts w:ascii="Calibri" w:eastAsia="Times New Roman" w:hAnsi="Calibri"/>
+                <w:color w:val="000000"/>
+              </w:rPr>
+            </w:pPr>
+            <w:r>
+              <w:rPr>
+                <w:rFonts w:ascii="Calibri" w:eastAsia="Times New Roman" w:hAnsi="Calibri"/>
+                <w:color w:val="000000"/>
+              </w:rPr>
+              <w:t>Goosecoid</w:t>
+            </w:r>
+          </w:p>
+        </w:tc>
+        <w:tc>
+          <w:tcPr>
+            <w:tcW w:w="5080" w:type="dxa"/>
+            <w:tcBorders>
+              <w:top w:val="single" w:sz="4" w:space="0" w:color="FFFFFF"/>
+              <w:left w:val="single" w:sz="4" w:space="0" w:color="FFFFFF"/>
+              <w:bottom w:val="single" w:sz="4" w:space="0" w:color="FFFFFF"/>
+              <w:right w:val="single" w:sz="4" w:space="0" w:color="FFFFFF"/>
+            </w:tcBorders>
+            <w:shd w:val="clear" w:color="D9D9D9" w:fill="D9D9D9"/>
+            <w:noWrap/>
+            <w:vAlign w:val="bottom"/>
+            <w:hideMark/>
+          </w:tcPr>
+          <w:p>
+            <w:pPr>
+              <w:rPr>
+                <w:rFonts w:ascii="Calibri" w:eastAsia="Times New Roman" w:hAnsi="Calibri"/>
+                <w:color w:val="000000"/>
+              </w:rPr>
+            </w:pPr>
+            <w:r>
+              <w:rPr>
+                <w:rFonts w:ascii="Calibri" w:eastAsia="Times New Roman" w:hAnsi="Calibri"/>
+                <w:color w:val="000000"/>
+              </w:rPr>
+              <w:t>Segmentation/ Anterior-posterior patterning</w:t>
+            </w:r>
+          </w:p>
+        </w:tc>
+        <w:tc>
+          <w:tcPr>
+            <w:tcW w:w="2743" w:type="dxa"/>
+            <w:tcBorders>
+              <w:top w:val="single" w:sz="4" w:space="0" w:color="FFFFFF"/>
+              <w:left w:val="single" w:sz="4" w:space="0" w:color="FFFFFF"/>
+              <w:bottom w:val="single" w:sz="4" w:space="0" w:color="FFFFFF"/>
+              <w:right w:val="nil"/>
+            </w:tcBorders>
+            <w:shd w:val="clear" w:color="D9D9D9" w:fill="D9D9D9"/>
+            <w:noWrap/>
+            <w:vAlign w:val="bottom"/>
+            <w:hideMark/>
+          </w:tcPr>
+          <w:p>
+            <w:pPr>
+              <w:rPr>
+                <w:rFonts w:ascii="Calibri" w:eastAsia="Times New Roman" w:hAnsi="Calibri"/>
+                <w:color w:val="000000"/>
+              </w:rPr>
+            </w:pPr>
+            <w:r>
+              <w:rPr>
+                <w:rFonts w:ascii="Calibri" w:eastAsia="Times New Roman" w:hAnsi="Calibri"/>
+                <w:color w:val="000000"/>
+              </w:rPr>
+              <w:t>{Jimenez, 1999 #3092}</w:t>
+            </w:r>
+          </w:p>
+        </w:tc>
+      </w:tr>
+      <w:tr>
+        <w:trPr>
+          <w:trHeight w:val="320"/>
+        </w:trPr>
+        <w:tc>
+          <w:tcPr>
+            <w:tcW w:w="2280" w:type="dxa"/>
+            <w:tcBorders>
+              <w:top w:val="single" w:sz="4" w:space="0" w:color="FFFFFF"/>
+              <w:left w:val="nil"/>
+              <w:bottom w:val="single" w:sz="4" w:space="0" w:color="FFFFFF"/>
+              <w:right w:val="single" w:sz="4" w:space="0" w:color="FFFFFF"/>
+            </w:tcBorders>
+            <w:shd w:val="clear" w:color="A6A6A6" w:fill="A6A6A6"/>
+            <w:noWrap/>
+            <w:vAlign w:val="bottom"/>
+            <w:hideMark/>
+          </w:tcPr>
+          <w:p>
+            <w:pPr>
+              <w:rPr>
+                <w:rFonts w:ascii="Calibri" w:eastAsia="Times New Roman" w:hAnsi="Calibri"/>
+                <w:color w:val="000000"/>
+              </w:rPr>
+            </w:pPr>
+            <w:r>
+              <w:rPr>
+                <w:rFonts w:ascii="Calibri" w:eastAsia="Times New Roman" w:hAnsi="Calibri"/>
+                <w:color w:val="000000"/>
+              </w:rPr>
+              <w:t>Dorsal</w:t>
+            </w:r>
+          </w:p>
+        </w:tc>
+        <w:tc>
+          <w:tcPr>
+            <w:tcW w:w="5080" w:type="dxa"/>
+            <w:tcBorders>
+              <w:top w:val="single" w:sz="4" w:space="0" w:color="FFFFFF"/>
+              <w:left w:val="single" w:sz="4" w:space="0" w:color="FFFFFF"/>
+              <w:bottom w:val="single" w:sz="4" w:space="0" w:color="FFFFFF"/>
+              <w:right w:val="single" w:sz="4" w:space="0" w:color="FFFFFF"/>
+            </w:tcBorders>
+            <w:shd w:val="clear" w:color="A6A6A6" w:fill="A6A6A6"/>
+            <w:noWrap/>
+            <w:vAlign w:val="bottom"/>
+            <w:hideMark/>
+          </w:tcPr>
+          <w:p>
+            <w:pPr>
+              <w:rPr>
+                <w:rFonts w:ascii="Calibri" w:eastAsia="Times New Roman" w:hAnsi="Calibri"/>
+                <w:color w:val="000000"/>
+              </w:rPr>
+            </w:pPr>
+            <w:r>
+              <w:rPr>
+                <w:rFonts w:ascii="Calibri" w:eastAsia="Times New Roman" w:hAnsi="Calibri"/>
+                <w:color w:val="000000"/>
+              </w:rPr>
+              <w:t>Dorsal-ventral patterning</w:t>
+            </w:r>
+          </w:p>
+        </w:tc>
+        <w:tc>
+          <w:tcPr>
+            <w:tcW w:w="2743" w:type="dxa"/>
+            <w:tcBorders>
+              <w:top w:val="single" w:sz="4" w:space="0" w:color="FFFFFF"/>
+              <w:left w:val="single" w:sz="4" w:space="0" w:color="FFFFFF"/>
+              <w:bottom w:val="single" w:sz="4" w:space="0" w:color="FFFFFF"/>
+              <w:right w:val="nil"/>
+            </w:tcBorders>
+            <w:shd w:val="clear" w:color="A6A6A6" w:fill="A6A6A6"/>
+            <w:noWrap/>
+            <w:vAlign w:val="bottom"/>
+            <w:hideMark/>
+          </w:tcPr>
+          <w:p>
+            <w:pPr>
+              <w:rPr>
+                <w:rFonts w:ascii="Calibri" w:eastAsia="Times New Roman" w:hAnsi="Calibri"/>
+                <w:color w:val="000000"/>
+              </w:rPr>
+            </w:pPr>
+            <w:r>
+              <w:rPr>
+                <w:rFonts w:ascii="Calibri" w:eastAsia="Times New Roman" w:hAnsi="Calibri"/>
+                <w:color w:val="000000"/>
+              </w:rPr>
+              <w:t>{Dubnicoff, 1997 #2366}</w:t>
+            </w:r>
+          </w:p>
+        </w:tc>
+      </w:tr>
+      <w:tr>
+        <w:trPr>
+          <w:trHeight w:val="320"/>
+        </w:trPr>
+        <w:tc>
+          <w:tcPr>
+            <w:tcW w:w="2280" w:type="dxa"/>
+            <w:tcBorders>
+              <w:top w:val="single" w:sz="4" w:space="0" w:color="FFFFFF"/>
+              <w:left w:val="nil"/>
+              <w:bottom w:val="single" w:sz="4" w:space="0" w:color="FFFFFF"/>
+              <w:right w:val="single" w:sz="4" w:space="0" w:color="FFFFFF"/>
+            </w:tcBorders>
+            <w:shd w:val="clear" w:color="D9D9D9" w:fill="D9D9D9"/>
+            <w:noWrap/>
+            <w:vAlign w:val="bottom"/>
+            <w:hideMark/>
+          </w:tcPr>
+          <w:p>
+            <w:pPr>
+              <w:rPr>
+                <w:rFonts w:ascii="Calibri" w:eastAsia="Times New Roman" w:hAnsi="Calibri"/>
+                <w:color w:val="000000"/>
+              </w:rPr>
+            </w:pPr>
+            <w:r>
+              <w:rPr>
+                <w:rFonts w:ascii="Calibri" w:eastAsia="Times New Roman" w:hAnsi="Calibri"/>
+                <w:color w:val="000000"/>
+              </w:rPr>
+              <w:t>Brinker</w:t>
+            </w:r>
+          </w:p>
+        </w:tc>
+        <w:tc>
+          <w:tcPr>
+            <w:tcW w:w="5080" w:type="dxa"/>
+            <w:tcBorders>
+              <w:top w:val="single" w:sz="4" w:space="0" w:color="FFFFFF"/>
+              <w:left w:val="single" w:sz="4" w:space="0" w:color="FFFFFF"/>
+              <w:bottom w:val="single" w:sz="4" w:space="0" w:color="FFFFFF"/>
+              <w:right w:val="single" w:sz="4" w:space="0" w:color="FFFFFF"/>
+            </w:tcBorders>
+            <w:shd w:val="clear" w:color="D9D9D9" w:fill="D9D9D9"/>
+            <w:noWrap/>
+            <w:vAlign w:val="bottom"/>
+            <w:hideMark/>
+          </w:tcPr>
+          <w:p>
+            <w:pPr>
+              <w:rPr>
+                <w:rFonts w:ascii="Calibri" w:eastAsia="Times New Roman" w:hAnsi="Calibri"/>
+                <w:color w:val="000000"/>
+              </w:rPr>
+            </w:pPr>
+            <w:r>
+              <w:rPr>
+                <w:rFonts w:ascii="Calibri" w:eastAsia="Times New Roman" w:hAnsi="Calibri"/>
+                <w:color w:val="000000"/>
+              </w:rPr>
+              <w:t>Dorsal-ventral patterning</w:t>
+            </w:r>
+          </w:p>
+        </w:tc>
+        <w:tc>
+          <w:tcPr>
+            <w:tcW w:w="2743" w:type="dxa"/>
+            <w:tcBorders>
+              <w:top w:val="single" w:sz="4" w:space="0" w:color="FFFFFF"/>
+              <w:left w:val="single" w:sz="4" w:space="0" w:color="FFFFFF"/>
+              <w:bottom w:val="single" w:sz="4" w:space="0" w:color="FFFFFF"/>
+              <w:right w:val="nil"/>
+            </w:tcBorders>
+            <w:shd w:val="clear" w:color="D9D9D9" w:fill="D9D9D9"/>
+            <w:noWrap/>
+            <w:vAlign w:val="bottom"/>
+            <w:hideMark/>
+          </w:tcPr>
+          <w:p>
+            <w:pPr>
+              <w:rPr>
+                <w:rFonts w:ascii="Calibri" w:eastAsia="Times New Roman" w:hAnsi="Calibri"/>
+                <w:color w:val="000000"/>
+              </w:rPr>
+            </w:pPr>
+            <w:r>
+              <w:rPr>
+                <w:rFonts w:ascii="Calibri" w:eastAsia="Times New Roman" w:hAnsi="Calibri"/>
+                <w:color w:val="000000"/>
+              </w:rPr>
+              <w:t>{Zhang, 2001 #3099}</w:t>
+            </w:r>
+          </w:p>
+        </w:tc>
+      </w:tr>
+      <w:tr>
+        <w:trPr>
+          <w:trHeight w:val="320"/>
+        </w:trPr>
+        <w:tc>
+          <w:tcPr>
+            <w:tcW w:w="2280" w:type="dxa"/>
+            <w:tcBorders>
+              <w:top w:val="single" w:sz="4" w:space="0" w:color="FFFFFF"/>
+              <w:left w:val="nil"/>
+              <w:bottom w:val="single" w:sz="4" w:space="0" w:color="FFFFFF"/>
+              <w:right w:val="single" w:sz="4" w:space="0" w:color="FFFFFF"/>
+            </w:tcBorders>
+            <w:shd w:val="clear" w:color="A6A6A6" w:fill="A6A6A6"/>
+            <w:noWrap/>
+            <w:vAlign w:val="bottom"/>
+            <w:hideMark/>
+          </w:tcPr>
+          <w:p>
+            <w:pPr>
+              <w:rPr>
+                <w:rFonts w:ascii="Calibri" w:eastAsia="Times New Roman" w:hAnsi="Calibri"/>
+                <w:color w:val="000000"/>
+              </w:rPr>
+            </w:pPr>
+            <w:r>
+              <w:rPr>
+                <w:rFonts w:ascii="Calibri" w:eastAsia="Times New Roman" w:hAnsi="Calibri"/>
+                <w:color w:val="000000"/>
+              </w:rPr>
+              <w:t>Ind</w:t>
+            </w:r>
+          </w:p>
+        </w:tc>
+        <w:tc>
+          <w:tcPr>
+            <w:tcW w:w="5080" w:type="dxa"/>
+            <w:tcBorders>
+              <w:top w:val="single" w:sz="4" w:space="0" w:color="FFFFFF"/>
+              <w:left w:val="single" w:sz="4" w:space="0" w:color="FFFFFF"/>
+              <w:bottom w:val="single" w:sz="4" w:space="0" w:color="FFFFFF"/>
+              <w:right w:val="single" w:sz="4" w:space="0" w:color="FFFFFF"/>
+            </w:tcBorders>
+            <w:shd w:val="clear" w:color="A6A6A6" w:fill="A6A6A6"/>
+            <w:noWrap/>
+            <w:vAlign w:val="bottom"/>
+            <w:hideMark/>
+          </w:tcPr>
+          <w:p>
+            <w:pPr>
+              <w:rPr>
+                <w:rFonts w:ascii="Calibri" w:eastAsia="Times New Roman" w:hAnsi="Calibri"/>
+                <w:color w:val="000000"/>
+              </w:rPr>
+            </w:pPr>
+            <w:r>
+              <w:rPr>
+                <w:rFonts w:ascii="Calibri" w:eastAsia="Times New Roman" w:hAnsi="Calibri"/>
+                <w:color w:val="000000"/>
+              </w:rPr>
+              <w:t>Dorsal-ventral patterning</w:t>
+            </w:r>
+          </w:p>
+        </w:tc>
+        <w:tc>
+          <w:tcPr>
+            <w:tcW w:w="2743" w:type="dxa"/>
+            <w:tcBorders>
+              <w:top w:val="single" w:sz="4" w:space="0" w:color="FFFFFF"/>
+              <w:left w:val="single" w:sz="4" w:space="0" w:color="FFFFFF"/>
+              <w:bottom w:val="single" w:sz="4" w:space="0" w:color="FFFFFF"/>
+              <w:right w:val="nil"/>
+            </w:tcBorders>
+            <w:shd w:val="clear" w:color="A6A6A6" w:fill="A6A6A6"/>
+            <w:noWrap/>
+            <w:vAlign w:val="bottom"/>
+            <w:hideMark/>
+          </w:tcPr>
+          <w:p>
+            <w:pPr>
+              <w:rPr>
+                <w:rFonts w:ascii="Calibri" w:eastAsia="Times New Roman" w:hAnsi="Calibri"/>
+                <w:color w:val="000000"/>
+              </w:rPr>
+            </w:pPr>
+            <w:r>
+              <w:rPr>
+                <w:rFonts w:ascii="Calibri" w:eastAsia="Times New Roman" w:hAnsi="Calibri"/>
+                <w:color w:val="000000"/>
+              </w:rPr>
+              <w:t>{Von Ohlen, 2007 #3101}</w:t>
+            </w:r>
+          </w:p>
+        </w:tc>
+      </w:tr>
+      <w:tr>
+        <w:trPr>
+          <w:trHeight w:val="320"/>
+        </w:trPr>
+        <w:tc>
+          <w:tcPr>
+            <w:tcW w:w="2280" w:type="dxa"/>
+            <w:tcBorders>
+              <w:top w:val="single" w:sz="4" w:space="0" w:color="FFFFFF"/>
+              <w:left w:val="nil"/>
+              <w:bottom w:val="single" w:sz="4" w:space="0" w:color="FFFFFF"/>
+              <w:right w:val="single" w:sz="4" w:space="0" w:color="FFFFFF"/>
+            </w:tcBorders>
+            <w:shd w:val="clear" w:color="D9D9D9" w:fill="D9D9D9"/>
+            <w:noWrap/>
+            <w:vAlign w:val="bottom"/>
+            <w:hideMark/>
+          </w:tcPr>
+          <w:p>
+            <w:pPr>
+              <w:rPr>
+                <w:rFonts w:ascii="Calibri" w:eastAsia="Times New Roman" w:hAnsi="Calibri"/>
+                <w:color w:val="000000"/>
+              </w:rPr>
+            </w:pPr>
+            <w:r>
+              <w:rPr>
+                <w:rFonts w:ascii="Calibri" w:eastAsia="Times New Roman" w:hAnsi="Calibri"/>
+                <w:color w:val="000000"/>
+              </w:rPr>
+              <w:t>Vnd</w:t>
+            </w:r>
+          </w:p>
+        </w:tc>
+        <w:tc>
+          <w:tcPr>
+            <w:tcW w:w="5080" w:type="dxa"/>
+            <w:tcBorders>
+              <w:top w:val="single" w:sz="4" w:space="0" w:color="FFFFFF"/>
+              <w:left w:val="single" w:sz="4" w:space="0" w:color="FFFFFF"/>
+              <w:bottom w:val="single" w:sz="4" w:space="0" w:color="FFFFFF"/>
+              <w:right w:val="single" w:sz="4" w:space="0" w:color="FFFFFF"/>
+            </w:tcBorders>
+            <w:shd w:val="clear" w:color="D9D9D9" w:fill="D9D9D9"/>
+            <w:noWrap/>
+            <w:vAlign w:val="bottom"/>
+            <w:hideMark/>
+          </w:tcPr>
+          <w:p>
+            <w:pPr>
+              <w:rPr>
+                <w:rFonts w:ascii="Calibri" w:eastAsia="Times New Roman" w:hAnsi="Calibri"/>
+                <w:color w:val="000000"/>
+              </w:rPr>
+            </w:pPr>
+            <w:r>
+              <w:rPr>
+                <w:rFonts w:ascii="Calibri" w:eastAsia="Times New Roman" w:hAnsi="Calibri"/>
+                <w:color w:val="000000"/>
+              </w:rPr>
+              <w:t>Dorsal-ventral patterning</w:t>
+            </w:r>
+          </w:p>
+        </w:tc>
+        <w:tc>
+          <w:tcPr>
+            <w:tcW w:w="2743" w:type="dxa"/>
+            <w:tcBorders>
+              <w:top w:val="single" w:sz="4" w:space="0" w:color="FFFFFF"/>
+              <w:left w:val="single" w:sz="4" w:space="0" w:color="FFFFFF"/>
+              <w:bottom w:val="single" w:sz="4" w:space="0" w:color="FFFFFF"/>
+              <w:right w:val="nil"/>
+            </w:tcBorders>
+            <w:shd w:val="clear" w:color="D9D9D9" w:fill="D9D9D9"/>
+            <w:noWrap/>
+            <w:vAlign w:val="bottom"/>
+            <w:hideMark/>
+          </w:tcPr>
+          <w:p>
+            <w:pPr>
+              <w:rPr>
+                <w:rFonts w:ascii="Calibri" w:eastAsia="Times New Roman" w:hAnsi="Calibri"/>
+                <w:color w:val="000000"/>
+              </w:rPr>
+            </w:pPr>
+            <w:r>
+              <w:rPr>
+                <w:rFonts w:ascii="Calibri" w:eastAsia="Times New Roman" w:hAnsi="Calibri"/>
+                <w:color w:val="000000"/>
+              </w:rPr>
+              <w:t>{Cowden, 2003 #3102}</w:t>
+            </w:r>
+          </w:p>
+        </w:tc>
+      </w:tr>
+      <w:tr>
+        <w:trPr>
+          <w:trHeight w:val="320"/>
+        </w:trPr>
+        <w:tc>
+          <w:tcPr>
+            <w:tcW w:w="2280" w:type="dxa"/>
+            <w:tcBorders>
+              <w:top w:val="single" w:sz="4" w:space="0" w:color="FFFFFF"/>
+              <w:left w:val="nil"/>
+              <w:bottom w:val="nil"/>
+              <w:right w:val="single" w:sz="4" w:space="0" w:color="FFFFFF"/>
+            </w:tcBorders>
+            <w:shd w:val="clear" w:color="A6A6A6" w:fill="A6A6A6"/>
+            <w:noWrap/>
+            <w:vAlign w:val="bottom"/>
+            <w:hideMark/>
+          </w:tcPr>
+          <w:p>
+            <w:pPr>
+              <w:rPr>
+                <w:rFonts w:ascii="Calibri" w:eastAsia="Times New Roman" w:hAnsi="Calibri"/>
+                <w:color w:val="000000"/>
+              </w:rPr>
+            </w:pPr>
+            <w:r>
+              <w:rPr>
+                <w:rFonts w:ascii="Calibri" w:eastAsia="Times New Roman" w:hAnsi="Calibri"/>
+                <w:color w:val="000000"/>
+              </w:rPr>
+              <w:t>Su(H)</w:t>
+            </w:r>
+          </w:p>
+        </w:tc>
+        <w:tc>
+          <w:tcPr>
+            <w:tcW w:w="5080" w:type="dxa"/>
+            <w:tcBorders>
+              <w:top w:val="single" w:sz="4" w:space="0" w:color="FFFFFF"/>
+              <w:left w:val="single" w:sz="4" w:space="0" w:color="FFFFFF"/>
+              <w:bottom w:val="nil"/>
+              <w:right w:val="single" w:sz="4" w:space="0" w:color="FFFFFF"/>
+            </w:tcBorders>
+            <w:shd w:val="clear" w:color="A6A6A6" w:fill="A6A6A6"/>
+            <w:noWrap/>
+            <w:vAlign w:val="bottom"/>
+            <w:hideMark/>
+          </w:tcPr>
+          <w:p>
+            <w:pPr>
+              <w:rPr>
+                <w:rFonts w:ascii="Calibri" w:eastAsia="Times New Roman" w:hAnsi="Calibri"/>
+                <w:color w:val="000000"/>
+              </w:rPr>
+            </w:pPr>
+            <w:r>
+              <w:rPr>
+                <w:rFonts w:ascii="Calibri" w:eastAsia="Times New Roman" w:hAnsi="Calibri"/>
+                <w:color w:val="000000"/>
+              </w:rPr>
+              <w:t>Notch signaling</w:t>
+            </w:r>
+          </w:p>
+        </w:tc>
+        <w:tc>
+          <w:tcPr>
+            <w:tcW w:w="2743" w:type="dxa"/>
+            <w:tcBorders>
+              <w:top w:val="single" w:sz="4" w:space="0" w:color="FFFFFF"/>
+              <w:left w:val="single" w:sz="4" w:space="0" w:color="FFFFFF"/>
+              <w:bottom w:val="nil"/>
+              <w:right w:val="nil"/>
+            </w:tcBorders>
+            <w:shd w:val="clear" w:color="A6A6A6" w:fill="A6A6A6"/>
+            <w:noWrap/>
+            <w:vAlign w:val="bottom"/>
+            <w:hideMark/>
+          </w:tcPr>
+          <w:p>
+            <w:pPr>
+              <w:rPr>
+                <w:rFonts w:ascii="Calibri" w:eastAsia="Times New Roman" w:hAnsi="Calibri"/>
+                <w:color w:val="000000"/>
+              </w:rPr>
+            </w:pPr>
+            <w:r>
+              <w:rPr>
+                <w:rFonts w:ascii="Calibri" w:eastAsia="Times New Roman" w:hAnsi="Calibri"/>
+                <w:color w:val="000000"/>
+              </w:rPr>
+              <w:t>{Barolo, 2002 #3072}</w:t>
+            </w:r>
+          </w:p>
+        </w:tc>
+      </w:tr>
+    </w:tbl>
+    <w:p>
       <w:bookmarkStart w:id="2" w:name="_GoBack"/>
       <w:bookmarkEnd w:id="2"/>
+      <w:r>
+        <w:br w:type="page"/>
+      </w:r>
+    </w:p>
+    <w:p>
+      <w:pPr>
+        <w:pStyle w:val="Heading2"/>
+        <w:spacing w:line="480" w:lineRule="auto"/>
+      </w:pPr>
+      <w:r>
+        <w:lastRenderedPageBreak/>
+        <w:t>References</w:t>
+      </w:r>
+    </w:p>
+    <w:p>
+      <w:pPr>
+        <w:pStyle w:val="BodyText"/>
+      </w:pPr>
+    </w:p>
+    <w:p>
+      <w:pPr>
+        <w:pStyle w:val="BodyText"/>
+        <w:spacing w:line="480" w:lineRule="auto"/>
+        <w:ind w:firstLine="720"/>
+      </w:pPr>
     </w:p>
     <w:sectPr>
       <w:pgSz w:w="12240" w:h="15840"/>
@@ -394,9 +1975,6 @@
 <w:endnotes xmlns:wpc="http://schemas.microsoft.com/office/word/2010/wordprocessingCanvas" xmlns:mo="http://schemas.microsoft.com/office/mac/office/2008/main" xmlns:mc="http://schemas.openxmlformats.org/markup-compatibility/2006" xmlns:mv="urn:schemas-microsoft-com:mac:vml" xmlns:o="urn:schemas-microsoft-com:office:office" xmlns:r="http://schemas.openxmlformats.org/officeDocument/2006/relationships" xmlns:m="http://schemas.openxmlformats.org/officeDocument/2006/math" xmlns:v="urn:schemas-microsoft-com:vml" xmlns:wp14="http://schemas.microsoft.com/office/word/2010/wordprocessingDrawing" xmlns:wp="http://schemas.openxmlformats.org/drawingml/2006/wordprocessingDrawing" xmlns:w10="urn:schemas-microsoft-com:office:word" xmlns:w="http://schemas.openxmlformats.org/wordprocessingml/2006/main" xmlns:w14="http://schemas.microsoft.com/office/word/2010/wordml" xmlns:w15="http://schemas.microsoft.com/office/word/2012/wordml" xmlns:wpg="http://schemas.microsoft.com/office/word/2010/wordprocessingGroup" xmlns:wpi="http://schemas.microsoft.com/office/word/2010/wordprocessingInk" xmlns:wne="http://schemas.microsoft.com/office/word/2006/wordml" xmlns:wps="http://schemas.microsoft.com/office/word/2010/wordprocessingShape" mc:Ignorable="w14 w15 wp14">
   <w:endnote w:type="separator" w:id="-1">
     <w:p>
-      <w:pPr>
-        <w:spacing w:after="0"/>
-      </w:pPr>
       <w:r>
         <w:separator/>
       </w:r>
@@ -404,9 +1982,6 @@
   </w:endnote>
   <w:endnote w:type="continuationSeparator" w:id="0">
     <w:p>
-      <w:pPr>
-        <w:spacing w:after="0"/>
-      </w:pPr>
       <w:r>
         <w:continuationSeparator/>
       </w:r>
@@ -647,6 +2222,7 @@
     </w:pPrDefault>
   </w:docDefaults>
   <w:latentStyles w:defLockedState="0" w:defUIPriority="0" w:defSemiHidden="0" w:defUnhideWhenUsed="0" w:defQFormat="0" w:count="380">
+    <w:lsdException w:name="Normal" w:qFormat="1"/>
     <w:lsdException w:name="heading 1" w:uiPriority="9" w:qFormat="1"/>
     <w:lsdException w:name="index 1" w:semiHidden="1" w:unhideWhenUsed="1"/>
     <w:lsdException w:name="index 7" w:semiHidden="1" w:unhideWhenUsed="1"/>
@@ -979,6 +2555,13 @@
   <w:style w:type="paragraph" w:default="1" w:styleId="Normal">
     <w:name w:val="Normal"/>
     <w:qFormat/>
+    <w:rsid w:val="008C32AC"/>
+    <w:pPr>
+      <w:spacing w:after="0"/>
+    </w:pPr>
+    <w:rPr>
+      <w:rFonts w:ascii="Times New Roman" w:hAnsi="Times New Roman" w:cs="Times New Roman"/>
+    </w:rPr>
   </w:style>
   <w:style w:type="paragraph" w:styleId="Heading1">
     <w:name w:val="heading 1"/>
@@ -990,7 +2573,7 @@
     <w:pPr>
       <w:keepNext/>
       <w:keepLines/>
-      <w:spacing w:before="480" w:after="0"/>
+      <w:spacing w:before="480"/>
       <w:outlineLvl w:val="0"/>
     </w:pPr>
     <w:rPr>
@@ -1012,7 +2595,7 @@
     <w:pPr>
       <w:keepNext/>
       <w:keepLines/>
-      <w:spacing w:before="200" w:after="0"/>
+      <w:spacing w:before="200"/>
       <w:outlineLvl w:val="1"/>
     </w:pPr>
     <w:rPr>
@@ -1034,7 +2617,7 @@
     <w:pPr>
       <w:keepNext/>
       <w:keepLines/>
-      <w:spacing w:before="200" w:after="0"/>
+      <w:spacing w:before="200"/>
       <w:outlineLvl w:val="2"/>
     </w:pPr>
     <w:rPr>
@@ -1056,7 +2639,7 @@
     <w:pPr>
       <w:keepNext/>
       <w:keepLines/>
-      <w:spacing w:before="200" w:after="0"/>
+      <w:spacing w:before="200"/>
       <w:outlineLvl w:val="3"/>
     </w:pPr>
     <w:rPr>
@@ -1076,7 +2659,7 @@
     <w:pPr>
       <w:keepNext/>
       <w:keepLines/>
-      <w:spacing w:before="200" w:after="0"/>
+      <w:spacing w:before="200"/>
       <w:outlineLvl w:val="4"/>
     </w:pPr>
     <w:rPr>
@@ -1120,6 +2703,9 @@
     <w:pPr>
       <w:spacing w:before="180" w:after="180"/>
     </w:pPr>
+    <w:rPr>
+      <w:rFonts w:asciiTheme="minorHAnsi" w:hAnsiTheme="minorHAnsi" w:cstheme="minorBidi"/>
+    </w:rPr>
   </w:style>
   <w:style w:type="paragraph" w:customStyle="1" w:styleId="FirstParagraph">
     <w:name w:val="First Paragraph"/>
@@ -1199,6 +2785,7 @@
       <w:spacing w:before="300" w:after="300"/>
     </w:pPr>
     <w:rPr>
+      <w:rFonts w:asciiTheme="minorHAnsi" w:hAnsiTheme="minorHAnsi" w:cstheme="minorBidi"/>
       <w:sz w:val="20"/>
       <w:szCs w:val="20"/>
     </w:rPr>
@@ -1207,6 +2794,12 @@
     <w:name w:val="Bibliography"/>
     <w:basedOn w:val="Normal"/>
     <w:qFormat/>
+    <w:pPr>
+      <w:spacing w:after="200"/>
+    </w:pPr>
+    <w:rPr>
+      <w:rFonts w:asciiTheme="minorHAnsi" w:hAnsiTheme="minorHAnsi" w:cstheme="minorBidi"/>
+    </w:rPr>
   </w:style>
   <w:style w:type="paragraph" w:styleId="BlockText">
     <w:name w:val="Block Text"/>
@@ -1231,6 +2824,12 @@
     <w:uiPriority w:val="9"/>
     <w:unhideWhenUsed/>
     <w:qFormat/>
+    <w:pPr>
+      <w:spacing w:after="200"/>
+    </w:pPr>
+    <w:rPr>
+      <w:rFonts w:asciiTheme="minorHAnsi" w:hAnsiTheme="minorHAnsi" w:cstheme="minorBidi"/>
+    </w:rPr>
   </w:style>
   <w:style w:type="paragraph" w:customStyle="1" w:styleId="DefinitionTerm">
     <w:name w:val="Definition Term"/>
@@ -1239,15 +2838,21 @@
     <w:pPr>
       <w:keepNext/>
       <w:keepLines/>
-      <w:spacing w:after="0"/>
     </w:pPr>
     <w:rPr>
+      <w:rFonts w:asciiTheme="minorHAnsi" w:hAnsiTheme="minorHAnsi" w:cstheme="minorBidi"/>
       <w:b/>
     </w:rPr>
   </w:style>
   <w:style w:type="paragraph" w:customStyle="1" w:styleId="Definition">
     <w:name w:val="Definition"/>
     <w:basedOn w:val="Normal"/>
+    <w:pPr>
+      <w:spacing w:after="200"/>
+    </w:pPr>
+    <w:rPr>
+      <w:rFonts w:asciiTheme="minorHAnsi" w:hAnsiTheme="minorHAnsi" w:cstheme="minorBidi"/>
+    </w:rPr>
   </w:style>
   <w:style w:type="paragraph" w:styleId="Caption">
     <w:name w:val="caption"/>
@@ -1257,6 +2862,7 @@
       <w:spacing w:after="120"/>
     </w:pPr>
     <w:rPr>
+      <w:rFonts w:asciiTheme="minorHAnsi" w:hAnsiTheme="minorHAnsi" w:cstheme="minorBidi"/>
       <w:i/>
     </w:rPr>
   </w:style>
@@ -1274,6 +2880,12 @@
   <w:style w:type="paragraph" w:customStyle="1" w:styleId="Figure">
     <w:name w:val="Figure"/>
     <w:basedOn w:val="Normal"/>
+    <w:pPr>
+      <w:spacing w:after="200"/>
+    </w:pPr>
+    <w:rPr>
+      <w:rFonts w:asciiTheme="minorHAnsi" w:hAnsiTheme="minorHAnsi" w:cstheme="minorBidi"/>
+    </w:rPr>
   </w:style>
   <w:style w:type="paragraph" w:customStyle="1" w:styleId="FigurewithCaption">
     <w:name w:val="Figure with Caption"/>
@@ -1333,7 +2945,11 @@
     <w:link w:val="VerbatimChar"/>
     <w:pPr>
       <w:wordWrap w:val="0"/>
+      <w:spacing w:after="200"/>
     </w:pPr>
+    <w:rPr>
+      <w:rFonts w:asciiTheme="minorHAnsi" w:hAnsiTheme="minorHAnsi" w:cstheme="minorBidi"/>
+    </w:rPr>
   </w:style>
   <w:style w:type="character" w:customStyle="1" w:styleId="KeywordTok">
     <w:name w:val="KeywordTok"/>

</xml_diff>